<commit_message>
Update Updated Latino Bias Qualitative Codebook.docx
Highlighted
</commit_message>
<xml_diff>
--- a/Updated Latino Bias Qualitative Codebook.docx
+++ b/Updated Latino Bias Qualitative Codebook.docx
@@ -32,11 +32,13 @@
               <w:jc w:val="center"/>
               <w:rPr>
                 <w:rFonts w:ascii="Times New Roman" w:hAnsi="Times New Roman" w:cs="Times New Roman"/>
-              </w:rPr>
-            </w:pPr>
-            <w:r>
-              <w:rPr>
-                <w:rFonts w:ascii="Times New Roman" w:hAnsi="Times New Roman" w:cs="Times New Roman"/>
+                <w:highlight w:val="yellow"/>
+              </w:rPr>
+            </w:pPr>
+            <w:r>
+              <w:rPr>
+                <w:rFonts w:ascii="Times New Roman" w:hAnsi="Times New Roman" w:cs="Times New Roman"/>
+                <w:highlight w:val="yellow"/>
               </w:rPr>
               <w:t>Parent code</w:t>
             </w:r>
@@ -56,11 +58,13 @@
               <w:jc w:val="center"/>
               <w:rPr>
                 <w:rFonts w:ascii="Times New Roman" w:hAnsi="Times New Roman" w:cs="Times New Roman"/>
-              </w:rPr>
-            </w:pPr>
-            <w:r>
-              <w:rPr>
-                <w:rFonts w:ascii="Times New Roman" w:hAnsi="Times New Roman" w:cs="Times New Roman"/>
+                <w:highlight w:val="yellow"/>
+              </w:rPr>
+            </w:pPr>
+            <w:r>
+              <w:rPr>
+                <w:rFonts w:ascii="Times New Roman" w:hAnsi="Times New Roman" w:cs="Times New Roman"/>
+                <w:highlight w:val="yellow"/>
               </w:rPr>
               <w:t>Child code</w:t>
             </w:r>
@@ -136,14 +140,16 @@
                 <w:b/>
                 <w:sz w:val="22"/>
                 <w:szCs w:val="22"/>
-              </w:rPr>
-            </w:pPr>
-            <w:r>
-              <w:rPr>
-                <w:rFonts w:ascii="Times New Roman" w:hAnsi="Times New Roman" w:cs="Times New Roman"/>
-                <w:b/>
-                <w:sz w:val="22"/>
-                <w:szCs w:val="22"/>
+                <w:highlight w:val="yellow"/>
+              </w:rPr>
+            </w:pPr>
+            <w:r>
+              <w:rPr>
+                <w:rFonts w:ascii="Times New Roman" w:hAnsi="Times New Roman" w:cs="Times New Roman"/>
+                <w:b/>
+                <w:sz w:val="22"/>
+                <w:szCs w:val="22"/>
+                <w:highlight w:val="yellow"/>
               </w:rPr>
               <w:t>1.</w:t>
             </w:r>
@@ -153,6 +159,7 @@
                 <w:b/>
                 <w:sz w:val="22"/>
                 <w:szCs w:val="22"/>
+                <w:highlight w:val="yellow"/>
               </w:rPr>
               <w:t xml:space="preserve">Immigration/migration experiences </w:t>
             </w:r>
@@ -175,6 +182,7 @@
                 <w:b/>
                 <w:sz w:val="22"/>
                 <w:szCs w:val="22"/>
+                <w:highlight w:val="yellow"/>
               </w:rPr>
             </w:pPr>
           </w:p>
@@ -260,6 +268,7 @@
                 <w:rFonts w:ascii="Times New Roman" w:hAnsi="Times New Roman" w:cs="Times New Roman"/>
                 <w:sz w:val="22"/>
                 <w:szCs w:val="22"/>
+                <w:highlight w:val="yellow"/>
               </w:rPr>
             </w:pPr>
           </w:p>
@@ -280,13 +289,15 @@
                 <w:rFonts w:ascii="Times New Roman" w:hAnsi="Times New Roman" w:cs="Times New Roman"/>
                 <w:sz w:val="22"/>
                 <w:szCs w:val="22"/>
-              </w:rPr>
-            </w:pPr>
-            <w:r>
-              <w:rPr>
-                <w:rFonts w:ascii="Times New Roman" w:hAnsi="Times New Roman" w:cs="Times New Roman"/>
-                <w:sz w:val="22"/>
-                <w:szCs w:val="22"/>
+                <w:highlight w:val="yellow"/>
+              </w:rPr>
+            </w:pPr>
+            <w:r>
+              <w:rPr>
+                <w:rFonts w:ascii="Times New Roman" w:hAnsi="Times New Roman" w:cs="Times New Roman"/>
+                <w:sz w:val="22"/>
+                <w:szCs w:val="22"/>
+                <w:highlight w:val="yellow"/>
               </w:rPr>
               <w:t>Motivation for immigration</w:t>
             </w:r>
@@ -369,6 +380,7 @@
                 <w:rFonts w:ascii="Times New Roman" w:hAnsi="Times New Roman" w:cs="Times New Roman"/>
                 <w:sz w:val="22"/>
                 <w:szCs w:val="22"/>
+                <w:highlight w:val="yellow"/>
               </w:rPr>
             </w:pPr>
           </w:p>
@@ -389,13 +401,15 @@
                 <w:rFonts w:ascii="Times New Roman" w:hAnsi="Times New Roman" w:cs="Times New Roman"/>
                 <w:sz w:val="22"/>
                 <w:szCs w:val="22"/>
-              </w:rPr>
-            </w:pPr>
-            <w:r>
-              <w:rPr>
-                <w:rFonts w:ascii="Times New Roman" w:hAnsi="Times New Roman" w:cs="Times New Roman"/>
-                <w:sz w:val="22"/>
-                <w:szCs w:val="22"/>
+                <w:highlight w:val="yellow"/>
+              </w:rPr>
+            </w:pPr>
+            <w:r>
+              <w:rPr>
+                <w:rFonts w:ascii="Times New Roman" w:hAnsi="Times New Roman" w:cs="Times New Roman"/>
+                <w:sz w:val="22"/>
+                <w:szCs w:val="22"/>
+                <w:highlight w:val="yellow"/>
               </w:rPr>
               <w:t>Context of migration</w:t>
             </w:r>
@@ -478,14 +492,16 @@
                 <w:rFonts w:ascii="Times New Roman" w:hAnsi="Times New Roman" w:cs="Times New Roman"/>
                 <w:sz w:val="22"/>
                 <w:szCs w:val="22"/>
-              </w:rPr>
-            </w:pPr>
-            <w:r>
-              <w:rPr>
-                <w:rFonts w:ascii="Times New Roman" w:hAnsi="Times New Roman" w:cs="Times New Roman"/>
-                <w:b/>
-                <w:sz w:val="22"/>
-                <w:szCs w:val="22"/>
+                <w:highlight w:val="yellow"/>
+              </w:rPr>
+            </w:pPr>
+            <w:r>
+              <w:rPr>
+                <w:rFonts w:ascii="Times New Roman" w:hAnsi="Times New Roman" w:cs="Times New Roman"/>
+                <w:b/>
+                <w:sz w:val="22"/>
+                <w:szCs w:val="22"/>
+                <w:highlight w:val="yellow"/>
               </w:rPr>
               <w:t>1</w:t>
             </w:r>
@@ -495,17 +511,9 @@
                 <w:b/>
                 <w:sz w:val="22"/>
                 <w:szCs w:val="22"/>
-              </w:rPr>
-              <w:t>.</w:t>
-            </w:r>
-            <w:r>
-              <w:rPr>
-                <w:rFonts w:ascii="Times New Roman" w:hAnsi="Times New Roman" w:cs="Times New Roman"/>
-                <w:b/>
-                <w:sz w:val="22"/>
-                <w:szCs w:val="22"/>
-              </w:rPr>
-              <w:t>Safety</w:t>
+                <w:highlight w:val="yellow"/>
+              </w:rPr>
+              <w:t>.Safety</w:t>
             </w:r>
           </w:p>
         </w:tc>
@@ -525,6 +533,7 @@
                 <w:rFonts w:ascii="Times New Roman" w:hAnsi="Times New Roman" w:cs="Times New Roman"/>
                 <w:sz w:val="22"/>
                 <w:szCs w:val="22"/>
+                <w:highlight w:val="yellow"/>
               </w:rPr>
             </w:pPr>
           </w:p>
@@ -608,6 +617,7 @@
                 <w:rFonts w:ascii="Times New Roman" w:hAnsi="Times New Roman" w:cs="Times New Roman"/>
                 <w:sz w:val="22"/>
                 <w:szCs w:val="22"/>
+                <w:highlight w:val="yellow"/>
               </w:rPr>
             </w:pPr>
           </w:p>
@@ -628,13 +638,15 @@
                 <w:rFonts w:ascii="Times New Roman" w:hAnsi="Times New Roman" w:cs="Times New Roman"/>
                 <w:sz w:val="22"/>
                 <w:szCs w:val="22"/>
-              </w:rPr>
-            </w:pPr>
-            <w:r>
-              <w:rPr>
-                <w:rFonts w:ascii="Times New Roman" w:hAnsi="Times New Roman" w:cs="Times New Roman"/>
-                <w:sz w:val="22"/>
-                <w:szCs w:val="22"/>
+                <w:highlight w:val="yellow"/>
+              </w:rPr>
+            </w:pPr>
+            <w:r>
+              <w:rPr>
+                <w:rFonts w:ascii="Times New Roman" w:hAnsi="Times New Roman" w:cs="Times New Roman"/>
+                <w:sz w:val="22"/>
+                <w:szCs w:val="22"/>
+                <w:highlight w:val="yellow"/>
               </w:rPr>
               <w:t>Community growing up/home community/ country</w:t>
             </w:r>
@@ -717,6 +729,7 @@
                 <w:rFonts w:ascii="Times New Roman" w:hAnsi="Times New Roman" w:cs="Times New Roman"/>
                 <w:sz w:val="22"/>
                 <w:szCs w:val="22"/>
+                <w:highlight w:val="yellow"/>
               </w:rPr>
             </w:pPr>
           </w:p>
@@ -737,13 +750,15 @@
                 <w:rFonts w:ascii="Times New Roman" w:hAnsi="Times New Roman" w:cs="Times New Roman"/>
                 <w:sz w:val="22"/>
                 <w:szCs w:val="22"/>
-              </w:rPr>
-            </w:pPr>
-            <w:r>
-              <w:rPr>
-                <w:rFonts w:ascii="Times New Roman" w:hAnsi="Times New Roman" w:cs="Times New Roman"/>
-                <w:sz w:val="22"/>
-                <w:szCs w:val="22"/>
+                <w:highlight w:val="yellow"/>
+              </w:rPr>
+            </w:pPr>
+            <w:r>
+              <w:rPr>
+                <w:rFonts w:ascii="Times New Roman" w:hAnsi="Times New Roman" w:cs="Times New Roman"/>
+                <w:sz w:val="22"/>
+                <w:szCs w:val="22"/>
+                <w:highlight w:val="yellow"/>
               </w:rPr>
               <w:t>In community migrated to/in community they live now</w:t>
             </w:r>
@@ -826,14 +841,16 @@
                 <w:rFonts w:ascii="Times New Roman" w:hAnsi="Times New Roman" w:cs="Times New Roman"/>
                 <w:sz w:val="22"/>
                 <w:szCs w:val="22"/>
-              </w:rPr>
-            </w:pPr>
-            <w:r>
-              <w:rPr>
-                <w:rFonts w:ascii="Times New Roman" w:hAnsi="Times New Roman" w:cs="Times New Roman"/>
-                <w:b/>
-                <w:sz w:val="22"/>
-                <w:szCs w:val="22"/>
+                <w:highlight w:val="yellow"/>
+              </w:rPr>
+            </w:pPr>
+            <w:r>
+              <w:rPr>
+                <w:rFonts w:ascii="Times New Roman" w:hAnsi="Times New Roman" w:cs="Times New Roman"/>
+                <w:b/>
+                <w:sz w:val="22"/>
+                <w:szCs w:val="22"/>
+                <w:highlight w:val="yellow"/>
               </w:rPr>
               <w:t>2</w:t>
             </w:r>
@@ -843,17 +860,9 @@
                 <w:b/>
                 <w:sz w:val="22"/>
                 <w:szCs w:val="22"/>
-              </w:rPr>
-              <w:t>.</w:t>
-            </w:r>
-            <w:r>
-              <w:rPr>
-                <w:rFonts w:ascii="Times New Roman" w:hAnsi="Times New Roman" w:cs="Times New Roman"/>
-                <w:b/>
-                <w:sz w:val="22"/>
-                <w:szCs w:val="22"/>
-              </w:rPr>
-              <w:t>Belonging</w:t>
+                <w:highlight w:val="yellow"/>
+              </w:rPr>
+              <w:t>.Belonging</w:t>
             </w:r>
           </w:p>
         </w:tc>
@@ -873,6 +882,7 @@
                 <w:rFonts w:ascii="Times New Roman" w:hAnsi="Times New Roman" w:cs="Times New Roman"/>
                 <w:sz w:val="22"/>
                 <w:szCs w:val="22"/>
+                <w:highlight w:val="yellow"/>
               </w:rPr>
             </w:pPr>
           </w:p>
@@ -9952,6 +9962,7 @@
     <w:lsdException w:name="HTML Sample" w:semiHidden="1" w:unhideWhenUsed="1"/>
     <w:lsdException w:name="HTML Typewriter" w:semiHidden="1" w:unhideWhenUsed="1"/>
     <w:lsdException w:name="HTML Variable" w:semiHidden="1" w:unhideWhenUsed="1"/>
+    <w:lsdException w:name="Normal Table" w:semiHidden="1" w:unhideWhenUsed="1"/>
     <w:lsdException w:name="annotation subject" w:semiHidden="1" w:unhideWhenUsed="1"/>
     <w:lsdException w:name="No List" w:semiHidden="1" w:unhideWhenUsed="1"/>
     <w:lsdException w:name="Outline List 1" w:semiHidden="1" w:unhideWhenUsed="1"/>
@@ -9998,8 +10009,10 @@
     <w:lsdException w:name="Table Subtle 2" w:semiHidden="1" w:unhideWhenUsed="1"/>
     <w:lsdException w:name="Table Web 1" w:semiHidden="1" w:unhideWhenUsed="1"/>
     <w:lsdException w:name="Table Web 2" w:semiHidden="1" w:unhideWhenUsed="1"/>
+    <w:lsdException w:name="Table Web 3" w:semiHidden="1" w:unhideWhenUsed="1"/>
     <w:lsdException w:name="Balloon Text" w:semiHidden="1" w:unhideWhenUsed="1"/>
     <w:lsdException w:name="Table Grid" w:uiPriority="39"/>
+    <w:lsdException w:name="Table Theme" w:semiHidden="1" w:unhideWhenUsed="1"/>
     <w:lsdException w:name="Placeholder Text" w:semiHidden="1"/>
     <w:lsdException w:name="No Spacing" w:uiPriority="1" w:qFormat="1"/>
     <w:lsdException w:name="Light Shading" w:uiPriority="60"/>
@@ -10570,15 +10583,6 @@
 </file>
 
 <file path=customXml/item1.xml><?xml version="1.0" encoding="utf-8"?>
-<?mso-contentType ?>
-<FormTemplates xmlns="http://schemas.microsoft.com/sharepoint/v3/contenttype/forms">
-  <Display>DocumentLibraryForm</Display>
-  <Edit>DocumentLibraryForm</Edit>
-  <New>DocumentLibraryForm</New>
-</FormTemplates>
-</file>
-
-<file path=customXml/item2.xml><?xml version="1.0" encoding="utf-8"?>
 <ct:contentTypeSchema xmlns:ct="http://schemas.microsoft.com/office/2006/metadata/contentType" xmlns:ma="http://schemas.microsoft.com/office/2006/metadata/properties/metaAttributes" ct:_="" ma:_="" ma:contentTypeName="Document" ma:contentTypeID="0x010100DDC444F5DC590D43A9EF0FBA90E7DCA0" ma:contentTypeVersion="8" ma:contentTypeDescription="Create a new document." ma:contentTypeScope="" ma:versionID="1323ac7ec086638ba5ec9c1408dfedee">
   <xsd:schema xmlns:xsd="http://www.w3.org/2001/XMLSchema" xmlns:xs="http://www.w3.org/2001/XMLSchema" xmlns:p="http://schemas.microsoft.com/office/2006/metadata/properties" xmlns:ns1="http://schemas.microsoft.com/sharepoint/v3" xmlns:ns2="1d03ae52-a0dc-446d-b77a-dfee64b25307" xmlns:ns3="75885516-a589-4e68-8f20-9bfd933da052" targetNamespace="http://schemas.microsoft.com/office/2006/metadata/properties" ma:root="true" ma:fieldsID="440b08177bf10ea470d2e594be68bf40" ns1:_="" ns2:_="" ns3:_="">
     <xsd:import namespace="http://schemas.microsoft.com/sharepoint/v3"/>
@@ -10774,6 +10778,15 @@
 </ct:contentTypeSchema>
 </file>
 
+<file path=customXml/item2.xml><?xml version="1.0" encoding="utf-8"?>
+<?mso-contentType ?>
+<FormTemplates xmlns="http://schemas.microsoft.com/sharepoint/v3/contenttype/forms">
+  <Display>DocumentLibraryForm</Display>
+  <Edit>DocumentLibraryForm</Edit>
+  <New>DocumentLibraryForm</New>
+</FormTemplates>
+</file>
+
 <file path=customXml/item3.xml><?xml version="1.0" encoding="utf-8"?>
 <p:properties xmlns:p="http://schemas.microsoft.com/office/2006/metadata/properties" xmlns:xsi="http://www.w3.org/2001/XMLSchema-instance" xmlns:pc="http://schemas.microsoft.com/office/infopath/2007/PartnerControls">
   <documentManagement>
@@ -10784,14 +10797,6 @@
 </file>
 
 <file path=customXml/itemProps1.xml><?xml version="1.0" encoding="utf-8"?>
-<ds:datastoreItem xmlns:ds="http://schemas.openxmlformats.org/officeDocument/2006/customXml" ds:itemID="{503217AF-4A71-4B99-8923-1F6C7E4CC26B}">
-  <ds:schemaRefs>
-    <ds:schemaRef ds:uri="http://schemas.microsoft.com/sharepoint/v3/contenttype/forms"/>
-  </ds:schemaRefs>
-</ds:datastoreItem>
-</file>
-
-<file path=customXml/itemProps2.xml><?xml version="1.0" encoding="utf-8"?>
 <ds:datastoreItem xmlns:ds="http://schemas.openxmlformats.org/officeDocument/2006/customXml" ds:itemID="{0BA343A6-5FB2-4839-BFAB-A7D05E60DFE7}">
   <ds:schemaRefs>
     <ds:schemaRef ds:uri="http://schemas.microsoft.com/office/2006/metadata/contentType"/>
@@ -10811,6 +10816,14 @@
 </ds:datastoreItem>
 </file>
 
+<file path=customXml/itemProps2.xml><?xml version="1.0" encoding="utf-8"?>
+<ds:datastoreItem xmlns:ds="http://schemas.openxmlformats.org/officeDocument/2006/customXml" ds:itemID="{503217AF-4A71-4B99-8923-1F6C7E4CC26B}">
+  <ds:schemaRefs>
+    <ds:schemaRef ds:uri="http://schemas.microsoft.com/sharepoint/v3/contenttype/forms"/>
+  </ds:schemaRefs>
+</ds:datastoreItem>
+</file>
+
 <file path=customXml/itemProps3.xml><?xml version="1.0" encoding="utf-8"?>
 <ds:datastoreItem xmlns:ds="http://schemas.openxmlformats.org/officeDocument/2006/customXml" ds:itemID="{CAA3C298-FF06-4E53-BB8F-493E09A5D784}">
   <ds:schemaRefs>

</xml_diff>